<commit_message>
Start on brief item #3
</commit_message>
<xml_diff>
--- a/Submission.docx
+++ b/Submission.docx
@@ -88,6 +88,7 @@
           </w:placeholder>
           <w:citation/>
         </w:sdtPr>
+        <w:sdtEndPr/>
         <w:sdtContent>
           <w:r>
             <w:rPr>
@@ -246,8 +247,8 @@
           <w:noProof/>
         </w:rPr>
         <w:drawing>
-          <wp:inline distT="0" distB="0" distL="0" distR="0" wp14:anchorId="5EF5BC5F" wp14:editId="5AB37A0E">
-            <wp:extent cx="6987265" cy="2980707"/>
+          <wp:inline distT="0" distB="0" distL="0" distR="0" wp14:anchorId="5EF5BC5F" wp14:editId="59520809">
+            <wp:extent cx="6986905" cy="2904353"/>
             <wp:effectExtent l="0" t="0" r="4445" b="0"/>
             <wp:docPr id="4" name="Picture 4" descr="Timeline&#10;&#10;Description automatically generated with low confidence"/>
             <wp:cNvGraphicFramePr>
@@ -260,20 +261,27 @@
                     <pic:cNvPr id="4" name="Picture 4" descr="Timeline&#10;&#10;Description automatically generated with low confidence"/>
                     <pic:cNvPicPr/>
                   </pic:nvPicPr>
-                  <pic:blipFill>
+                  <pic:blipFill rotWithShape="1">
                     <a:blip r:embed="rId8"/>
-                    <a:stretch>
-                      <a:fillRect/>
-                    </a:stretch>
+                    <a:srcRect t="2557"/>
+                    <a:stretch/>
                   </pic:blipFill>
-                  <pic:spPr>
+                  <pic:spPr bwMode="auto">
                     <a:xfrm>
                       <a:off x="0" y="0"/>
-                      <a:ext cx="7051158" cy="3007963"/>
+                      <a:ext cx="7051158" cy="2931062"/>
                     </a:xfrm>
                     <a:prstGeom prst="rect">
                       <a:avLst/>
                     </a:prstGeom>
+                    <a:ln>
+                      <a:noFill/>
+                    </a:ln>
+                    <a:extLst>
+                      <a:ext uri="{53640926-AAD7-44D8-BBD7-CCE9431645EC}">
+                        <a14:shadowObscured xmlns:a14="http://schemas.microsoft.com/office/drawing/2010/main"/>
+                      </a:ext>
+                    </a:extLst>
                   </pic:spPr>
                 </pic:pic>
               </a:graphicData>
@@ -292,27 +300,14 @@
       <w:r>
         <w:t xml:space="preserve">Figure </w:t>
       </w:r>
-      <w:r>
-        <w:fldChar w:fldCharType="begin"/>
-      </w:r>
-      <w:r>
-        <w:instrText xml:space="preserve"> SEQ Figure \* ARABIC </w:instrText>
-      </w:r>
-      <w:r>
-        <w:fldChar w:fldCharType="separate"/>
-      </w:r>
-      <w:r>
-        <w:rPr>
-          <w:noProof/>
-        </w:rPr>
-        <w:t>1</w:t>
-      </w:r>
-      <w:r>
-        <w:rPr>
-          <w:noProof/>
-        </w:rPr>
-        <w:fldChar w:fldCharType="end"/>
-      </w:r>
+      <w:fldSimple w:instr=" SEQ Figure \* ARABIC ">
+        <w:r>
+          <w:rPr>
+            <w:noProof/>
+          </w:rPr>
+          <w:t>1</w:t>
+        </w:r>
+      </w:fldSimple>
       <w:r>
         <w:t xml:space="preserve"> Timeline showing Windows releases and when features were introduced </w:t>
       </w:r>
@@ -337,6 +332,7 @@
           <w:id w:val="-2052605888"/>
           <w:citation/>
         </w:sdtPr>
+        <w:sdtEndPr/>
         <w:sdtContent>
           <w:r>
             <w:rPr>
@@ -379,6 +375,7 @@
           <w:id w:val="-1380773427"/>
           <w:citation/>
         </w:sdtPr>
+        <w:sdtEndPr/>
         <w:sdtContent>
           <w:r>
             <w:rPr>
@@ -428,6 +425,7 @@
           <w:id w:val="-1506586200"/>
           <w:citation/>
         </w:sdtPr>
+        <w:sdtEndPr/>
         <w:sdtContent>
           <w:r>
             <w:rPr>
@@ -614,6 +612,7 @@
           <w:id w:val="1863622530"/>
           <w:citation/>
         </w:sdtPr>
+        <w:sdtEndPr/>
         <w:sdtContent>
           <w:r>
             <w:fldChar w:fldCharType="begin"/>
@@ -673,6 +672,7 @@
           <w:id w:val="-1995866917"/>
           <w:citation/>
         </w:sdtPr>
+        <w:sdtEndPr/>
         <w:sdtContent>
           <w:r>
             <w:fldChar w:fldCharType="begin"/>
@@ -794,6 +794,7 @@
           <w:id w:val="-285361166"/>
           <w:citation/>
         </w:sdtPr>
+        <w:sdtEndPr/>
         <w:sdtContent>
           <w:r>
             <w:rPr>
@@ -843,6 +844,7 @@
         <w:rPr>
           <w:noProof/>
         </w:rPr>
+        <w:lastRenderedPageBreak/>
         <w:drawing>
           <wp:inline distT="0" distB="0" distL="0" distR="0" wp14:anchorId="726B3499" wp14:editId="0ACAABF6">
             <wp:extent cx="3950069" cy="2897579"/>
@@ -929,6 +931,7 @@
           <w:id w:val="-518233749"/>
           <w:citation/>
         </w:sdtPr>
+        <w:sdtEndPr/>
         <w:sdtContent>
           <w:r>
             <w:rPr>
@@ -1085,6 +1088,7 @@
           </w:placeholder>
           <w:citation/>
         </w:sdtPr>
+        <w:sdtEndPr/>
         <w:sdtContent>
           <w:r>
             <w:rPr>
@@ -1143,6 +1147,7 @@
           </w:placeholder>
           <w:citation/>
         </w:sdtPr>
+        <w:sdtEndPr/>
         <w:sdtContent>
           <w:r>
             <w:rPr>
@@ -1211,6 +1216,7 @@
           <w:id w:val="-2020771193"/>
           <w:citation/>
         </w:sdtPr>
+        <w:sdtEndPr/>
         <w:sdtContent>
           <w:r>
             <w:fldChar w:fldCharType="begin"/>
@@ -1452,6 +1458,7 @@
           <w:id w:val="-1327587432"/>
           <w:citation/>
         </w:sdtPr>
+        <w:sdtEndPr/>
         <w:sdtContent>
           <w:r>
             <w:rPr>
@@ -1590,6 +1597,7 @@
           <w:id w:val="2082400135"/>
           <w:citation/>
         </w:sdtPr>
+        <w:sdtEndPr/>
         <w:sdtContent>
           <w:r>
             <w:rPr>
@@ -1628,6 +1636,8 @@
     <w:p>
       <w:pPr>
         <w:rPr>
+          <w:b/>
+          <w:bCs/>
           <w:lang w:val="en-US"/>
         </w:rPr>
       </w:pPr>
@@ -1635,6 +1645,7 @@
         <w:rPr>
           <w:lang w:val="en-US"/>
         </w:rPr>
+        <w:lastRenderedPageBreak/>
         <w:t xml:space="preserve">BitLocker </w:t>
       </w:r>
       <w:r>
@@ -1693,6 +1704,7 @@
           <w:id w:val="161669234"/>
           <w:citation/>
         </w:sdtPr>
+        <w:sdtEndPr/>
         <w:sdtContent>
           <w:r>
             <w:rPr>
@@ -1813,6 +1825,7 @@
           <w:id w:val="-281495794"/>
           <w:citation/>
         </w:sdtPr>
+        <w:sdtEndPr/>
         <w:sdtContent>
           <w:r>
             <w:rPr>
@@ -1852,6 +1865,47 @@
           <w:lang w:val="en-US"/>
         </w:rPr>
         <w:t>.</w:t>
+      </w:r>
+      <w:r>
+        <w:rPr>
+          <w:lang w:val="en-US"/>
+        </w:rPr>
+        <w:t xml:space="preserve"> </w:t>
+      </w:r>
+      <w:r>
+        <w:rPr>
+          <w:b/>
+          <w:bCs/>
+          <w:lang w:val="en-US"/>
+        </w:rPr>
+        <w:t>[expand TPM?]</w:t>
+      </w:r>
+      <w:r>
+        <w:rPr>
+          <w:b/>
+          <w:bCs/>
+          <w:lang w:val="en-US"/>
+        </w:rPr>
+        <w:t xml:space="preserve">[include info about where keys are stored and what keys are used per </w:t>
+      </w:r>
+      <w:hyperlink r:id="rId11" w:history="1">
+        <w:r>
+          <w:rPr>
+            <w:rStyle w:val="Hyperlink"/>
+            <w:b/>
+            <w:bCs/>
+            <w:lang w:val="en-US"/>
+          </w:rPr>
+          <w:t>this site</w:t>
+        </w:r>
+      </w:hyperlink>
+      <w:r>
+        <w:rPr>
+          <w:b/>
+          <w:bCs/>
+          <w:lang w:val="en-US"/>
+        </w:rPr>
+        <w:t>]</w:t>
       </w:r>
     </w:p>
     <w:p>
@@ -1914,6 +1968,7 @@
           </w:placeholder>
           <w:citation/>
         </w:sdtPr>
+        <w:sdtEndPr/>
         <w:sdtContent>
           <w:r>
             <w:rPr>
@@ -2009,6 +2064,7 @@
           </w:placeholder>
           <w:citation/>
         </w:sdtPr>
+        <w:sdtEndPr/>
         <w:sdtContent>
           <w:r>
             <w:rPr>
@@ -2075,6 +2131,7 @@
           <w:id w:val="2016957752"/>
           <w:citation/>
         </w:sdtPr>
+        <w:sdtEndPr/>
         <w:sdtContent>
           <w:r>
             <w:rPr>
@@ -2172,6 +2229,7 @@
           <w:id w:val="-1126922558"/>
           <w:citation/>
         </w:sdtPr>
+        <w:sdtEndPr/>
         <w:sdtContent>
           <w:r>
             <w:rPr>
@@ -2250,6 +2308,7 @@
           <w:id w:val="-864756478"/>
           <w:citation/>
         </w:sdtPr>
+        <w:sdtEndPr/>
         <w:sdtContent>
           <w:r>
             <w:rPr>
@@ -2370,6 +2429,7 @@
           <w:id w:val="50280175"/>
           <w:citation/>
         </w:sdtPr>
+        <w:sdtEndPr/>
         <w:sdtContent>
           <w:r>
             <w:rPr>
@@ -2452,6 +2512,7 @@
           </w:placeholder>
           <w:citation/>
         </w:sdtPr>
+        <w:sdtEndPr/>
         <w:sdtContent>
           <w:r>
             <w:rPr>
@@ -2536,6 +2597,7 @@
           <w:id w:val="1382979611"/>
           <w:citation/>
         </w:sdtPr>
+        <w:sdtEndPr/>
         <w:sdtContent>
           <w:r>
             <w:rPr>
@@ -2583,32 +2645,237 @@
           <w:b/>
           <w:bCs/>
         </w:rPr>
-        <w:t xml:space="preserve">[comparison][mention MacOS </w:t>
-      </w:r>
-      <w:proofErr w:type="spellStart"/>
+        <w:t>[comparison][mention MacOS FileVault vs BitLocker]</w:t>
+      </w:r>
       <w:r>
         <w:rPr>
           <w:b/>
           <w:bCs/>
         </w:rPr>
-        <w:t>FileVault</w:t>
-      </w:r>
-      <w:proofErr w:type="spellEnd"/>
-      <w:r>
+        <w:t>[Disk Utility vs EFS]</w:t>
+      </w:r>
+    </w:p>
+    <w:p>
+      <w:pPr>
         <w:rPr>
           <w:b/>
           <w:bCs/>
         </w:rPr>
-        <w:t xml:space="preserve"> vs BitLocker]</w:t>
+      </w:pPr>
+      <w:r>
+        <w:t xml:space="preserve">MacOS offers a similar full-disk encryption </w:t>
+      </w:r>
+      <w:r>
+        <w:t>service to BitLocker known as FileVault 2.</w:t>
+      </w:r>
+      <w:r>
+        <w:t xml:space="preserve"> FileVault 2 uses </w:t>
+      </w:r>
+      <w:r>
+        <w:t>the AES-XTS encryption algorithm</w:t>
+      </w:r>
+      <w:r>
+        <w:t xml:space="preserve"> compared to </w:t>
+      </w:r>
+      <w:r>
+        <w:t xml:space="preserve">AES-128 that BitLocker uses. Unlike BitLocker the </w:t>
+      </w:r>
+      <w:r>
+        <w:t>encryption</w:t>
+      </w:r>
+      <w:r>
+        <w:t xml:space="preserve"> algorithm </w:t>
+      </w:r>
+      <w:r>
+        <w:t>is not configurable</w:t>
+      </w:r>
+      <w:r>
+        <w:t>.</w:t>
+      </w:r>
+      <w:r>
+        <w:t xml:space="preserve"> </w:t>
+      </w:r>
+      <w:sdt>
+        <w:sdtPr>
+          <w:id w:val="525761332"/>
+          <w:citation/>
+        </w:sdtPr>
+        <w:sdtContent>
+          <w:r>
+            <w:fldChar w:fldCharType="begin"/>
+          </w:r>
+          <w:r>
+            <w:rPr>
+              <w:lang w:val="en-US"/>
+            </w:rPr>
+            <w:instrText xml:space="preserve"> CITATION App22 \l 1033 </w:instrText>
+          </w:r>
+          <w:r>
+            <w:fldChar w:fldCharType="separate"/>
+          </w:r>
+          <w:r>
+            <w:rPr>
+              <w:noProof/>
+              <w:lang w:val="en-US"/>
+            </w:rPr>
+            <w:t>(Apple, 2022)</w:t>
+          </w:r>
+          <w:r>
+            <w:fldChar w:fldCharType="end"/>
+          </w:r>
+        </w:sdtContent>
+      </w:sdt>
+      <w:r>
+        <w:t xml:space="preserve"> Similar to BitLocker, </w:t>
+      </w:r>
+      <w:r>
+        <w:t xml:space="preserve">File Vault </w:t>
+      </w:r>
+      <w:r>
+        <w:t xml:space="preserve">utilizes a </w:t>
+      </w:r>
+      <w:r>
+        <w:t>specialized</w:t>
+      </w:r>
+      <w:r>
+        <w:t xml:space="preserve"> </w:t>
+      </w:r>
+      <w:r>
+        <w:t>secure subsystem</w:t>
+      </w:r>
+      <w:r>
+        <w:t xml:space="preserve"> </w:t>
+      </w:r>
+      <w:r>
+        <w:t>called the “</w:t>
+      </w:r>
+      <w:r>
+        <w:t>secure enclave</w:t>
+      </w:r>
+      <w:r>
+        <w:t xml:space="preserve"> processor</w:t>
+      </w:r>
+      <w:r>
+        <w:t xml:space="preserve"> (</w:t>
+      </w:r>
+      <w:r>
+        <w:t>SEP)</w:t>
+      </w:r>
+      <w:r>
+        <w:t>”</w:t>
+      </w:r>
+      <w:r>
+        <w:t xml:space="preserve">. </w:t>
+      </w:r>
+      <w:r>
+        <w:t>Encryption key storage and any encryption processing occurs in the SEP</w:t>
+      </w:r>
+      <w:r>
+        <w:t xml:space="preserve"> </w:t>
+      </w:r>
+      <w:sdt>
+        <w:sdtPr>
+          <w:id w:val="334433881"/>
+          <w:citation/>
+        </w:sdtPr>
+        <w:sdtContent>
+          <w:r>
+            <w:fldChar w:fldCharType="begin"/>
+          </w:r>
+          <w:r>
+            <w:rPr>
+              <w:lang w:val="en-US"/>
+            </w:rPr>
+            <w:instrText xml:space="preserve"> CITATION App21 \l 1033 </w:instrText>
+          </w:r>
+          <w:r>
+            <w:fldChar w:fldCharType="separate"/>
+          </w:r>
+          <w:r>
+            <w:rPr>
+              <w:noProof/>
+              <w:lang w:val="en-US"/>
+            </w:rPr>
+            <w:t>(Apple, 2021)</w:t>
+          </w:r>
+          <w:r>
+            <w:fldChar w:fldCharType="end"/>
+          </w:r>
+        </w:sdtContent>
+      </w:sdt>
+      <w:r>
+        <w:t xml:space="preserve"> </w:t>
+      </w:r>
+      <w:sdt>
+        <w:sdtPr>
+          <w:id w:val="-911771950"/>
+          <w:citation/>
+        </w:sdtPr>
+        <w:sdtContent>
+          <w:r>
+            <w:fldChar w:fldCharType="begin"/>
+          </w:r>
+          <w:r>
+            <w:rPr>
+              <w:lang w:val="en-US"/>
+            </w:rPr>
+            <w:instrText xml:space="preserve"> CITATION App22 \l 1033 </w:instrText>
+          </w:r>
+          <w:r>
+            <w:fldChar w:fldCharType="separate"/>
+          </w:r>
+          <w:r>
+            <w:rPr>
+              <w:noProof/>
+              <w:lang w:val="en-US"/>
+            </w:rPr>
+            <w:t>(Apple, 2022)</w:t>
+          </w:r>
+          <w:r>
+            <w:fldChar w:fldCharType="end"/>
+          </w:r>
+        </w:sdtContent>
+      </w:sdt>
+      <w:r>
+        <w:t xml:space="preserve"> </w:t>
       </w:r>
       <w:r>
         <w:rPr>
           <w:b/>
           <w:bCs/>
         </w:rPr>
-        <w:t>[Disk Utility vs EFS]</w:t>
+        <w:t>[expand on keys</w:t>
+      </w:r>
+      <w:r>
+        <w:rPr>
+          <w:b/>
+          <w:bCs/>
+        </w:rPr>
+        <w:t xml:space="preserve">, </w:t>
+      </w:r>
+      <w:r>
+        <w:rPr>
+          <w:b/>
+          <w:bCs/>
+        </w:rPr>
+        <w:t>system paritions</w:t>
+      </w:r>
+      <w:r>
+        <w:rPr>
+          <w:b/>
+          <w:bCs/>
+        </w:rPr>
+        <w:t xml:space="preserve"> and how it encrypts compared to BitLocker</w:t>
+      </w:r>
+      <w:r>
+        <w:rPr>
+          <w:b/>
+          <w:bCs/>
+        </w:rPr>
+        <w:t>]</w:t>
       </w:r>
     </w:p>
+    <w:p/>
     <w:p>
       <w:pPr>
         <w:rPr>
@@ -2629,6 +2896,7 @@
         <w:pStyle w:val="Heading1"/>
       </w:pPr>
       <w:r>
+        <w:lastRenderedPageBreak/>
         <w:t xml:space="preserve">Appendix </w:t>
       </w:r>
     </w:p>
@@ -2642,7 +2910,7 @@
     </w:p>
     <w:p/>
     <w:sectPr>
-      <w:footerReference w:type="default" r:id="rId11"/>
+      <w:footerReference w:type="default" r:id="rId12"/>
       <w:pgSz w:w="11906" w:h="16838"/>
       <w:pgMar w:top="720" w:right="720" w:bottom="720" w:left="720" w:header="708" w:footer="708" w:gutter="0"/>
       <w:cols w:space="708"/>
@@ -3610,6 +3878,29 @@
     <w:uiPriority w:val="99"/>
     <w:rsid w:val="009F429A"/>
   </w:style>
+  <w:style w:type="character" w:styleId="Hyperlink">
+    <w:name w:val="Hyperlink"/>
+    <w:basedOn w:val="DefaultParagraphFont"/>
+    <w:uiPriority w:val="99"/>
+    <w:unhideWhenUsed/>
+    <w:rsid w:val="000608F6"/>
+    <w:rPr>
+      <w:color w:val="0563C1" w:themeColor="hyperlink"/>
+      <w:u w:val="single"/>
+    </w:rPr>
+  </w:style>
+  <w:style w:type="character" w:styleId="UnresolvedMention">
+    <w:name w:val="Unresolved Mention"/>
+    <w:basedOn w:val="DefaultParagraphFont"/>
+    <w:uiPriority w:val="99"/>
+    <w:semiHidden/>
+    <w:unhideWhenUsed/>
+    <w:rsid w:val="000608F6"/>
+    <w:rPr>
+      <w:color w:val="605E5C"/>
+      <w:shd w:val="clear" w:color="auto" w:fill="E1DFDD"/>
+    </w:rPr>
+  </w:style>
 </w:styles>
 </file>
 
@@ -3719,10 +4010,11 @@
   </w:font>
   <w:font w:name="Yu Mincho">
     <w:altName w:val="游明朝"/>
+    <w:panose1 w:val="00000000000000000000"/>
     <w:charset w:val="80"/>
     <w:family w:val="roman"/>
-    <w:pitch w:val="variable"/>
-    <w:sig w:usb0="800002E7" w:usb1="2AC7FCFF" w:usb2="00000012" w:usb3="00000000" w:csb0="0002009F" w:csb1="00000000"/>
+    <w:notTrueType/>
+    <w:pitch w:val="default"/>
   </w:font>
 </w:fonts>
 </file>
@@ -4569,7 +4861,7 @@
   </b:Source>
   <b:Source xmlns:b="http://schemas.openxmlformats.org/officeDocument/2006/bibliography" xmlns="http://schemas.openxmlformats.org/officeDocument/2006/bibliography">
     <b:Tag>Placeholder2</b:Tag>
-    <b:RefOrder>16</b:RefOrder>
+    <b:RefOrder>18</b:RefOrder>
   </b:Source>
   <b:Source>
     <b:Tag>Mic23</b:Tag>
@@ -4784,11 +5076,48 @@
     <b:URL>https://download.microsoft.com/download/5/D/6/5D6EAF2B-7DDF-476B-93DC-7CF0072878E6/secure-start_tech.doc</b:URL>
     <b:RefOrder>4</b:RefOrder>
   </b:Source>
+  <b:Source>
+    <b:Tag>App22</b:Tag>
+    <b:SourceType>DocumentFromInternetSite</b:SourceType>
+    <b:Guid>{C28A7645-66FA-4FEC-B61C-092C18AC452C}</b:Guid>
+    <b:Author>
+      <b:Author>
+        <b:Corporate>Apple</b:Corporate>
+      </b:Author>
+    </b:Author>
+    <b:Title>Apple Platform Security</b:Title>
+    <b:Year>2022</b:Year>
+    <b:Month>05</b:Month>
+    <b:YearAccessed>2023</b:YearAccessed>
+    <b:MonthAccessed>02</b:MonthAccessed>
+    <b:DayAccessed>18</b:DayAccessed>
+    <b:URL>https://www.google.com/url?sa=t&amp;rct=j&amp;q=&amp;esrc=s&amp;source=web&amp;cd=&amp;ved=2ahUKEwjHodzv65z9AhUGQEEAHWhJApYQFnoECBYQAQ&amp;url=https%3A%2F%2Fhelp.apple.com%2Fpdf%2Fsecurity%2Fen_AU%2Fapple-platform-security-guide-x.pdf&amp;usg=AOvVaw3hBqod9-QrZppZJZ41euuz</b:URL>
+    <b:RefOrder>16</b:RefOrder>
+  </b:Source>
+  <b:Source>
+    <b:Tag>App21</b:Tag>
+    <b:SourceType>InternetSite</b:SourceType>
+    <b:Guid>{61FD2393-888D-449D-A80D-E1F09B46CA84}</b:Guid>
+    <b:Author>
+      <b:Author>
+        <b:Corporate>Apple</b:Corporate>
+      </b:Author>
+    </b:Author>
+    <b:Title>Secure Enclave</b:Title>
+    <b:Year>2021</b:Year>
+    <b:Month>05</b:Month>
+    <b:Day>17</b:Day>
+    <b:YearAccessed>2023</b:YearAccessed>
+    <b:MonthAccessed>02</b:MonthAccessed>
+    <b:DayAccessed>18</b:DayAccessed>
+    <b:URL>https://support.apple.com/en-gb/guide/security/sec59b0b31ff/web</b:URL>
+    <b:RefOrder>17</b:RefOrder>
+  </b:Source>
 </b:Sources>
 </file>
 
 <file path=customXml/itemProps1.xml><?xml version="1.0" encoding="utf-8"?>
-<ds:datastoreItem xmlns:ds="http://schemas.openxmlformats.org/officeDocument/2006/customXml" ds:itemID="{53A14666-9794-4FFB-AB20-D68ED15E8BFD}">
+<ds:datastoreItem xmlns:ds="http://schemas.openxmlformats.org/officeDocument/2006/customXml" ds:itemID="{0E677DC2-9EF5-41B6-9976-2B73CA206B27}">
   <ds:schemaRefs>
     <ds:schemaRef ds:uri="http://schemas.openxmlformats.org/officeDocument/2006/bibliography"/>
   </ds:schemaRefs>

</xml_diff>